<commit_message>
PDFikation + Doplnění kombinačních obvodů
</commit_message>
<xml_diff>
--- a/25 Pasivní prvky sítí/25. otázka.docx
+++ b/25 Pasivní prvky sítí/25. otázka.docx
@@ -113,7 +113,12 @@
     </w:p>
     <w:p>
       <w:r>
-        <w:t xml:space="preserve">Pasivní prvky jsou i v dnešní době </w:t>
+        <w:t>Pasivní prvky jsou i v dnešní</w:t>
+      </w:r>
+      <w:bookmarkStart w:id="1" w:name="_GoBack"/>
+      <w:bookmarkEnd w:id="1"/>
+      <w:r>
+        <w:t xml:space="preserve"> době </w:t>
       </w:r>
       <w:r>
         <w:t>klíčovou</w:t>
@@ -137,7 +142,13 @@
         <w:t xml:space="preserve"> </w:t>
       </w:r>
       <w:r>
-        <w:t>I když se v dnešní době využívají bezdrátové sítě, pořád se jim například kabeláž</w:t>
+        <w:t xml:space="preserve">I když se v dnešní době využívají </w:t>
+      </w:r>
+      <w:r>
+        <w:t xml:space="preserve">v domácnostech hojně </w:t>
+      </w:r>
+      <w:r>
+        <w:t>bezdrátové sítě, pořád se jim například kabeláž</w:t>
       </w:r>
       <w:r>
         <w:t xml:space="preserve"> v rychlosti přenosu</w:t>
@@ -3485,7 +3496,15 @@
       </w:r>
       <w:proofErr w:type="spellEnd"/>
       <w:r>
-        <w:t>) – 10 Gbit/s na vzdálenost 100 metrů</w:t>
+        <w:t xml:space="preserve">) – 10 </w:t>
+      </w:r>
+      <w:proofErr w:type="spellStart"/>
+      <w:r>
+        <w:t>Gbit</w:t>
+      </w:r>
+      <w:proofErr w:type="spellEnd"/>
+      <w:r>
+        <w:t>/s na vzdálenost 100 metrů</w:t>
       </w:r>
     </w:p>
     <w:p>
@@ -7584,21 +7603,7 @@
         <w:lang w:val="en-GB"/>
       </w:rPr>
       <w:tab/>
-      <w:t xml:space="preserve">v2 – </w:t>
-    </w:r>
-    <w:r>
-      <w:rPr>
-        <w:lang w:val="en-GB"/>
-      </w:rPr>
-      <w:t>R</w:t>
-    </w:r>
-    <w:bookmarkStart w:id="1" w:name="_GoBack"/>
-    <w:bookmarkEnd w:id="1"/>
-    <w:r>
-      <w:rPr>
-        <w:lang w:val="en-GB"/>
-      </w:rPr>
-      <w:t>FO</w:t>
+      <w:t>v2 – RFO</w:t>
     </w:r>
     <w:r>
       <w:rPr>
@@ -14073,7 +14078,7 @@
 </file>
 
 <file path=customXml/itemProps1.xml><?xml version="1.0" encoding="utf-8"?>
-<ds:datastoreItem xmlns:ds="http://schemas.openxmlformats.org/officeDocument/2006/customXml" ds:itemID="{29F5E217-0DA6-4868-A909-25FC69EBC3BA}">
+<ds:datastoreItem xmlns:ds="http://schemas.openxmlformats.org/officeDocument/2006/customXml" ds:itemID="{DB89A6B6-AD2F-4EF3-958B-4E037719CBC0}">
   <ds:schemaRefs>
     <ds:schemaRef ds:uri="http://schemas.openxmlformats.org/officeDocument/2006/bibliography"/>
   </ds:schemaRefs>

</xml_diff>